<commit_message>
Finished lab1 and almost finished lab2
</commit_message>
<xml_diff>
--- a/out/production/lab/lab2/Answer.docx
+++ b/out/production/lab/lab2/Answer.docx
@@ -1544,16 +1544,7 @@
     <w:p/>
     <w:p>
       <w:r>
-        <w:t xml:space="preserve">The total run time is </w:t>
-      </w:r>
-      <w:r>
-        <w:t>O(n)</w:t>
-      </w:r>
-      <w:r>
-        <w:t xml:space="preserve"> + </w:t>
-      </w:r>
-      <w:r>
-        <w:t>O(n</w:t>
+        <w:t>The total run time is O(n) + O(n</w:t>
       </w:r>
       <w:r>
         <w:rPr>
@@ -1562,13 +1553,7 @@
         <w:t>2</w:t>
       </w:r>
       <w:r>
-        <w:t>)</w:t>
-      </w:r>
-      <w:r>
-        <w:t xml:space="preserve"> = </w:t>
-      </w:r>
-      <w:r>
-        <w:t>O(n</w:t>
+        <w:t>) = O(n</w:t>
       </w:r>
       <w:r>
         <w:rPr>
@@ -1597,6 +1582,1142 @@
           <w:ilvl w:val="0"/>
           <w:numId w:val="2"/>
         </w:numPr>
+      </w:pPr>
+    </w:p>
+    <w:p>
+      <w:pPr>
+        <w:pStyle w:val="HTMLPreformatted"/>
+        <w:shd w:val="clear" w:color="auto" w:fill="2B2B2B"/>
+        <w:rPr>
+          <w:rFonts w:ascii="Menlo" w:hAnsi="Menlo" w:cs="Menlo"/>
+          <w:color w:val="A9B7C6"/>
+          <w:sz w:val="18"/>
+          <w:szCs w:val="18"/>
+        </w:rPr>
+      </w:pPr>
+      <w:r>
+        <w:rPr>
+          <w:rFonts w:ascii="Menlo" w:hAnsi="Menlo" w:cs="Menlo"/>
+          <w:color w:val="A9B7C6"/>
+          <w:sz w:val="18"/>
+          <w:szCs w:val="18"/>
+        </w:rPr>
+        <w:br/>
+      </w:r>
+      <w:r>
+        <w:rPr>
+          <w:rFonts w:ascii="Menlo" w:hAnsi="Menlo" w:cs="Menlo"/>
+          <w:color w:val="A9B7C6"/>
+          <w:sz w:val="18"/>
+          <w:szCs w:val="18"/>
+        </w:rPr>
+        <w:t xml:space="preserve">Algorithm </w:t>
+      </w:r>
+      <w:r>
+        <w:rPr>
+          <w:rFonts w:ascii="Menlo" w:hAnsi="Menlo" w:cs="Menlo"/>
+          <w:color w:val="FFC66D"/>
+          <w:sz w:val="18"/>
+          <w:szCs w:val="18"/>
+        </w:rPr>
+        <w:t>merge</w:t>
+      </w:r>
+      <w:r>
+        <w:rPr>
+          <w:rFonts w:ascii="Menlo" w:hAnsi="Menlo" w:cs="Menlo"/>
+          <w:color w:val="A9B7C6"/>
+          <w:sz w:val="18"/>
+          <w:szCs w:val="18"/>
+        </w:rPr>
+        <w:t>(</w:t>
+      </w:r>
+      <w:r>
+        <w:rPr>
+          <w:rFonts w:ascii="Menlo" w:hAnsi="Menlo" w:cs="Menlo"/>
+          <w:color w:val="9876AA"/>
+          <w:sz w:val="18"/>
+          <w:szCs w:val="18"/>
+        </w:rPr>
+        <w:t>A</w:t>
+      </w:r>
+      <w:r>
+        <w:rPr>
+          <w:rFonts w:ascii="Menlo" w:hAnsi="Menlo" w:cs="Menlo"/>
+          <w:color w:val="CC7832"/>
+          <w:sz w:val="18"/>
+          <w:szCs w:val="18"/>
+        </w:rPr>
+        <w:t xml:space="preserve">, </w:t>
+      </w:r>
+      <w:r>
+        <w:rPr>
+          <w:rFonts w:ascii="Menlo" w:hAnsi="Menlo" w:cs="Menlo"/>
+          <w:color w:val="9876AA"/>
+          <w:sz w:val="18"/>
+          <w:szCs w:val="18"/>
+        </w:rPr>
+        <w:t>B</w:t>
+      </w:r>
+      <w:r>
+        <w:rPr>
+          <w:rFonts w:ascii="Menlo" w:hAnsi="Menlo" w:cs="Menlo"/>
+          <w:color w:val="A9B7C6"/>
+          <w:sz w:val="18"/>
+          <w:szCs w:val="18"/>
+        </w:rPr>
+        <w:t>)</w:t>
+      </w:r>
+      <w:r>
+        <w:rPr>
+          <w:rFonts w:ascii="Menlo" w:hAnsi="Menlo" w:cs="Menlo"/>
+          <w:color w:val="A9B7C6"/>
+          <w:sz w:val="18"/>
+          <w:szCs w:val="18"/>
+        </w:rPr>
+        <w:br/>
+        <w:t xml:space="preserve">    Input: </w:t>
+      </w:r>
+      <w:r>
+        <w:rPr>
+          <w:rFonts w:ascii="Menlo" w:hAnsi="Menlo" w:cs="Menlo"/>
+          <w:color w:val="6897BB"/>
+          <w:sz w:val="18"/>
+          <w:szCs w:val="18"/>
+        </w:rPr>
+        <w:t xml:space="preserve">2 </w:t>
+      </w:r>
+      <w:r>
+        <w:rPr>
+          <w:rFonts w:ascii="Menlo" w:hAnsi="Menlo" w:cs="Menlo"/>
+          <w:color w:val="9876AA"/>
+          <w:sz w:val="18"/>
+          <w:szCs w:val="18"/>
+        </w:rPr>
+        <w:t xml:space="preserve">sorted </w:t>
+      </w:r>
+      <w:r>
+        <w:rPr>
+          <w:rFonts w:ascii="Menlo" w:hAnsi="Menlo" w:cs="Menlo"/>
+          <w:color w:val="A9B7C6"/>
+          <w:sz w:val="18"/>
+          <w:szCs w:val="18"/>
+        </w:rPr>
+        <w:t xml:space="preserve">arrays need to merged A &amp; </w:t>
+      </w:r>
+      <w:r>
+        <w:rPr>
+          <w:rFonts w:ascii="Menlo" w:hAnsi="Menlo" w:cs="Menlo"/>
+          <w:color w:val="9876AA"/>
+          <w:sz w:val="18"/>
+          <w:szCs w:val="18"/>
+        </w:rPr>
+        <w:t>B</w:t>
+      </w:r>
+      <w:r>
+        <w:rPr>
+          <w:rFonts w:ascii="Menlo" w:hAnsi="Menlo" w:cs="Menlo"/>
+          <w:color w:val="9876AA"/>
+          <w:sz w:val="18"/>
+          <w:szCs w:val="18"/>
+        </w:rPr>
+        <w:br/>
+        <w:t xml:space="preserve">    </w:t>
+      </w:r>
+      <w:r>
+        <w:rPr>
+          <w:rFonts w:ascii="Menlo" w:hAnsi="Menlo" w:cs="Menlo"/>
+          <w:color w:val="A9B7C6"/>
+          <w:sz w:val="18"/>
+          <w:szCs w:val="18"/>
+        </w:rPr>
+        <w:t xml:space="preserve">Output: The sorted array contains all elements from A &amp; </w:t>
+      </w:r>
+      <w:r>
+        <w:rPr>
+          <w:rFonts w:ascii="Menlo" w:hAnsi="Menlo" w:cs="Menlo"/>
+          <w:color w:val="9876AA"/>
+          <w:sz w:val="18"/>
+          <w:szCs w:val="18"/>
+        </w:rPr>
+        <w:t>B</w:t>
+      </w:r>
+      <w:r>
+        <w:rPr>
+          <w:rFonts w:ascii="Menlo" w:hAnsi="Menlo" w:cs="Menlo"/>
+          <w:color w:val="9876AA"/>
+          <w:sz w:val="18"/>
+          <w:szCs w:val="18"/>
+        </w:rPr>
+        <w:br/>
+      </w:r>
+      <w:r>
+        <w:rPr>
+          <w:rFonts w:ascii="Menlo" w:hAnsi="Menlo" w:cs="Menlo"/>
+          <w:color w:val="9876AA"/>
+          <w:sz w:val="18"/>
+          <w:szCs w:val="18"/>
+        </w:rPr>
+        <w:br/>
+        <w:t xml:space="preserve">    C </w:t>
+      </w:r>
+      <w:r>
+        <w:rPr>
+          <w:rFonts w:ascii="Menlo" w:hAnsi="Menlo" w:cs="Menlo"/>
+          <w:color w:val="A9B7C6"/>
+          <w:sz w:val="18"/>
+          <w:szCs w:val="18"/>
+        </w:rPr>
+        <w:t xml:space="preserve">= </w:t>
+      </w:r>
+      <w:r>
+        <w:rPr>
+          <w:rFonts w:ascii="Menlo" w:hAnsi="Menlo" w:cs="Menlo"/>
+          <w:color w:val="CC7832"/>
+          <w:sz w:val="18"/>
+          <w:szCs w:val="18"/>
+        </w:rPr>
+        <w:t xml:space="preserve">new </w:t>
+      </w:r>
+      <w:r>
+        <w:rPr>
+          <w:rFonts w:ascii="Menlo" w:hAnsi="Menlo" w:cs="Menlo"/>
+          <w:color w:val="A9B7C6"/>
+          <w:sz w:val="18"/>
+          <w:szCs w:val="18"/>
+        </w:rPr>
+        <w:t>Array[</w:t>
+      </w:r>
+      <w:proofErr w:type="spellStart"/>
+      <w:r>
+        <w:rPr>
+          <w:rFonts w:ascii="Menlo" w:hAnsi="Menlo" w:cs="Menlo"/>
+          <w:color w:val="9876AA"/>
+          <w:sz w:val="18"/>
+          <w:szCs w:val="18"/>
+        </w:rPr>
+        <w:t>A</w:t>
+      </w:r>
+      <w:r>
+        <w:rPr>
+          <w:rFonts w:ascii="Menlo" w:hAnsi="Menlo" w:cs="Menlo"/>
+          <w:color w:val="A9B7C6"/>
+          <w:sz w:val="18"/>
+          <w:szCs w:val="18"/>
+        </w:rPr>
+        <w:t>.length</w:t>
+      </w:r>
+      <w:proofErr w:type="spellEnd"/>
+      <w:r>
+        <w:rPr>
+          <w:rFonts w:ascii="Menlo" w:hAnsi="Menlo" w:cs="Menlo"/>
+          <w:color w:val="A9B7C6"/>
+          <w:sz w:val="18"/>
+          <w:szCs w:val="18"/>
+        </w:rPr>
+        <w:t xml:space="preserve"> + </w:t>
+      </w:r>
+      <w:proofErr w:type="spellStart"/>
+      <w:r>
+        <w:rPr>
+          <w:rFonts w:ascii="Menlo" w:hAnsi="Menlo" w:cs="Menlo"/>
+          <w:color w:val="9876AA"/>
+          <w:sz w:val="18"/>
+          <w:szCs w:val="18"/>
+        </w:rPr>
+        <w:t>B</w:t>
+      </w:r>
+      <w:r>
+        <w:rPr>
+          <w:rFonts w:ascii="Menlo" w:hAnsi="Menlo" w:cs="Menlo"/>
+          <w:color w:val="A9B7C6"/>
+          <w:sz w:val="18"/>
+          <w:szCs w:val="18"/>
+        </w:rPr>
+        <w:t>.length</w:t>
+      </w:r>
+      <w:proofErr w:type="spellEnd"/>
+      <w:r>
+        <w:rPr>
+          <w:rFonts w:ascii="Menlo" w:hAnsi="Menlo" w:cs="Menlo"/>
+          <w:color w:val="A9B7C6"/>
+          <w:sz w:val="18"/>
+          <w:szCs w:val="18"/>
+        </w:rPr>
+        <w:t>]</w:t>
+      </w:r>
+      <w:r>
+        <w:rPr>
+          <w:rFonts w:ascii="Menlo" w:hAnsi="Menlo" w:cs="Menlo"/>
+          <w:color w:val="A9B7C6"/>
+          <w:sz w:val="18"/>
+          <w:szCs w:val="18"/>
+        </w:rPr>
+        <w:br/>
+        <w:t xml:space="preserve">    </w:t>
+      </w:r>
+      <w:r>
+        <w:rPr>
+          <w:rFonts w:ascii="Menlo" w:hAnsi="Menlo" w:cs="Menlo"/>
+          <w:color w:val="CC7832"/>
+          <w:sz w:val="18"/>
+          <w:szCs w:val="18"/>
+        </w:rPr>
+        <w:t xml:space="preserve">for </w:t>
+      </w:r>
+      <w:proofErr w:type="spellStart"/>
+      <w:r>
+        <w:rPr>
+          <w:rFonts w:ascii="Menlo" w:hAnsi="Menlo" w:cs="Menlo"/>
+          <w:color w:val="A9B7C6"/>
+          <w:sz w:val="18"/>
+          <w:szCs w:val="18"/>
+        </w:rPr>
+        <w:t>i</w:t>
+      </w:r>
+      <w:proofErr w:type="spellEnd"/>
+      <w:r>
+        <w:rPr>
+          <w:rFonts w:ascii="Menlo" w:hAnsi="Menlo" w:cs="Menlo"/>
+          <w:color w:val="A9B7C6"/>
+          <w:sz w:val="18"/>
+          <w:szCs w:val="18"/>
+        </w:rPr>
+        <w:t xml:space="preserve"> &lt;- </w:t>
+      </w:r>
+      <w:r>
+        <w:rPr>
+          <w:rFonts w:ascii="Menlo" w:hAnsi="Menlo" w:cs="Menlo"/>
+          <w:color w:val="6897BB"/>
+          <w:sz w:val="18"/>
+          <w:szCs w:val="18"/>
+        </w:rPr>
+        <w:t xml:space="preserve">0 </w:t>
+      </w:r>
+      <w:r>
+        <w:rPr>
+          <w:rFonts w:ascii="Menlo" w:hAnsi="Menlo" w:cs="Menlo"/>
+          <w:color w:val="9876AA"/>
+          <w:sz w:val="18"/>
+          <w:szCs w:val="18"/>
+        </w:rPr>
+        <w:t xml:space="preserve">to </w:t>
+      </w:r>
+      <w:proofErr w:type="spellStart"/>
+      <w:r>
+        <w:rPr>
+          <w:rFonts w:ascii="Menlo" w:hAnsi="Menlo" w:cs="Menlo"/>
+          <w:color w:val="A9B7C6"/>
+          <w:sz w:val="18"/>
+          <w:szCs w:val="18"/>
+        </w:rPr>
+        <w:t>A.length</w:t>
+      </w:r>
+      <w:proofErr w:type="spellEnd"/>
+      <w:r>
+        <w:rPr>
+          <w:rFonts w:ascii="Menlo" w:hAnsi="Menlo" w:cs="Menlo"/>
+          <w:color w:val="A9B7C6"/>
+          <w:sz w:val="18"/>
+          <w:szCs w:val="18"/>
+        </w:rPr>
+        <w:t xml:space="preserve"> - </w:t>
+      </w:r>
+      <w:r>
+        <w:rPr>
+          <w:rFonts w:ascii="Menlo" w:hAnsi="Menlo" w:cs="Menlo"/>
+          <w:color w:val="6897BB"/>
+          <w:sz w:val="18"/>
+          <w:szCs w:val="18"/>
+        </w:rPr>
+        <w:t xml:space="preserve">1 </w:t>
+      </w:r>
+      <w:r>
+        <w:rPr>
+          <w:rFonts w:ascii="Menlo" w:hAnsi="Menlo" w:cs="Menlo"/>
+          <w:color w:val="CC7832"/>
+          <w:sz w:val="18"/>
+          <w:szCs w:val="18"/>
+        </w:rPr>
+        <w:t>do</w:t>
+      </w:r>
+      <w:r>
+        <w:rPr>
+          <w:rFonts w:ascii="Menlo" w:hAnsi="Menlo" w:cs="Menlo"/>
+          <w:color w:val="CC7832"/>
+          <w:sz w:val="18"/>
+          <w:szCs w:val="18"/>
+        </w:rPr>
+        <w:br/>
+        <w:t xml:space="preserve">        </w:t>
+      </w:r>
+      <w:r>
+        <w:rPr>
+          <w:rFonts w:ascii="Menlo" w:hAnsi="Menlo" w:cs="Menlo"/>
+          <w:color w:val="9876AA"/>
+          <w:sz w:val="18"/>
+          <w:szCs w:val="18"/>
+        </w:rPr>
+        <w:t>C</w:t>
+      </w:r>
+      <w:r>
+        <w:rPr>
+          <w:rFonts w:ascii="Menlo" w:hAnsi="Menlo" w:cs="Menlo"/>
+          <w:color w:val="A9B7C6"/>
+          <w:sz w:val="18"/>
+          <w:szCs w:val="18"/>
+        </w:rPr>
+        <w:t>[</w:t>
+      </w:r>
+      <w:proofErr w:type="spellStart"/>
+      <w:r>
+        <w:rPr>
+          <w:rFonts w:ascii="Menlo" w:hAnsi="Menlo" w:cs="Menlo"/>
+          <w:color w:val="A9B7C6"/>
+          <w:sz w:val="18"/>
+          <w:szCs w:val="18"/>
+        </w:rPr>
+        <w:t>i</w:t>
+      </w:r>
+      <w:proofErr w:type="spellEnd"/>
+      <w:r>
+        <w:rPr>
+          <w:rFonts w:ascii="Menlo" w:hAnsi="Menlo" w:cs="Menlo"/>
+          <w:color w:val="A9B7C6"/>
+          <w:sz w:val="18"/>
+          <w:szCs w:val="18"/>
+        </w:rPr>
+        <w:t xml:space="preserve">] = </w:t>
+      </w:r>
+      <w:r>
+        <w:rPr>
+          <w:rFonts w:ascii="Menlo" w:hAnsi="Menlo" w:cs="Menlo"/>
+          <w:color w:val="9876AA"/>
+          <w:sz w:val="18"/>
+          <w:szCs w:val="18"/>
+        </w:rPr>
+        <w:t>A</w:t>
+      </w:r>
+      <w:r>
+        <w:rPr>
+          <w:rFonts w:ascii="Menlo" w:hAnsi="Menlo" w:cs="Menlo"/>
+          <w:color w:val="A9B7C6"/>
+          <w:sz w:val="18"/>
+          <w:szCs w:val="18"/>
+        </w:rPr>
+        <w:t>[</w:t>
+      </w:r>
+      <w:proofErr w:type="spellStart"/>
+      <w:r>
+        <w:rPr>
+          <w:rFonts w:ascii="Menlo" w:hAnsi="Menlo" w:cs="Menlo"/>
+          <w:color w:val="A9B7C6"/>
+          <w:sz w:val="18"/>
+          <w:szCs w:val="18"/>
+        </w:rPr>
+        <w:t>i</w:t>
+      </w:r>
+      <w:proofErr w:type="spellEnd"/>
+      <w:r>
+        <w:rPr>
+          <w:rFonts w:ascii="Menlo" w:hAnsi="Menlo" w:cs="Menlo"/>
+          <w:color w:val="A9B7C6"/>
+          <w:sz w:val="18"/>
+          <w:szCs w:val="18"/>
+        </w:rPr>
+        <w:t>]</w:t>
+      </w:r>
+      <w:r>
+        <w:rPr>
+          <w:rFonts w:ascii="Menlo" w:hAnsi="Menlo" w:cs="Menlo"/>
+          <w:color w:val="A9B7C6"/>
+          <w:sz w:val="18"/>
+          <w:szCs w:val="18"/>
+        </w:rPr>
+        <w:br/>
+      </w:r>
+      <w:r>
+        <w:rPr>
+          <w:rFonts w:ascii="Menlo" w:hAnsi="Menlo" w:cs="Menlo"/>
+          <w:color w:val="A9B7C6"/>
+          <w:sz w:val="18"/>
+          <w:szCs w:val="18"/>
+        </w:rPr>
+        <w:br/>
+        <w:t xml:space="preserve">    </w:t>
+      </w:r>
+      <w:r>
+        <w:rPr>
+          <w:rFonts w:ascii="Menlo" w:hAnsi="Menlo" w:cs="Menlo"/>
+          <w:color w:val="CC7832"/>
+          <w:sz w:val="18"/>
+          <w:szCs w:val="18"/>
+        </w:rPr>
+        <w:t xml:space="preserve">for </w:t>
+      </w:r>
+      <w:proofErr w:type="spellStart"/>
+      <w:r>
+        <w:rPr>
+          <w:rFonts w:ascii="Menlo" w:hAnsi="Menlo" w:cs="Menlo"/>
+          <w:color w:val="A9B7C6"/>
+          <w:sz w:val="18"/>
+          <w:szCs w:val="18"/>
+        </w:rPr>
+        <w:t>i</w:t>
+      </w:r>
+      <w:proofErr w:type="spellEnd"/>
+      <w:r>
+        <w:rPr>
+          <w:rFonts w:ascii="Menlo" w:hAnsi="Menlo" w:cs="Menlo"/>
+          <w:color w:val="A9B7C6"/>
+          <w:sz w:val="18"/>
+          <w:szCs w:val="18"/>
+        </w:rPr>
+        <w:t xml:space="preserve"> &lt;- </w:t>
+      </w:r>
+      <w:r>
+        <w:rPr>
+          <w:rFonts w:ascii="Menlo" w:hAnsi="Menlo" w:cs="Menlo"/>
+          <w:color w:val="6897BB"/>
+          <w:sz w:val="18"/>
+          <w:szCs w:val="18"/>
+        </w:rPr>
+        <w:t xml:space="preserve">0 </w:t>
+      </w:r>
+      <w:r>
+        <w:rPr>
+          <w:rFonts w:ascii="Menlo" w:hAnsi="Menlo" w:cs="Menlo"/>
+          <w:color w:val="9876AA"/>
+          <w:sz w:val="18"/>
+          <w:szCs w:val="18"/>
+        </w:rPr>
+        <w:t xml:space="preserve">to </w:t>
+      </w:r>
+      <w:proofErr w:type="spellStart"/>
+      <w:r>
+        <w:rPr>
+          <w:rFonts w:ascii="Menlo" w:hAnsi="Menlo" w:cs="Menlo"/>
+          <w:color w:val="A9B7C6"/>
+          <w:sz w:val="18"/>
+          <w:szCs w:val="18"/>
+        </w:rPr>
+        <w:t>B.length</w:t>
+      </w:r>
+      <w:proofErr w:type="spellEnd"/>
+      <w:r>
+        <w:rPr>
+          <w:rFonts w:ascii="Menlo" w:hAnsi="Menlo" w:cs="Menlo"/>
+          <w:color w:val="A9B7C6"/>
+          <w:sz w:val="18"/>
+          <w:szCs w:val="18"/>
+        </w:rPr>
+        <w:t xml:space="preserve"> - </w:t>
+      </w:r>
+      <w:r>
+        <w:rPr>
+          <w:rFonts w:ascii="Menlo" w:hAnsi="Menlo" w:cs="Menlo"/>
+          <w:color w:val="6897BB"/>
+          <w:sz w:val="18"/>
+          <w:szCs w:val="18"/>
+        </w:rPr>
+        <w:t xml:space="preserve">1 </w:t>
+      </w:r>
+      <w:r>
+        <w:rPr>
+          <w:rFonts w:ascii="Menlo" w:hAnsi="Menlo" w:cs="Menlo"/>
+          <w:color w:val="CC7832"/>
+          <w:sz w:val="18"/>
+          <w:szCs w:val="18"/>
+        </w:rPr>
+        <w:t>do</w:t>
+      </w:r>
+      <w:r>
+        <w:rPr>
+          <w:rFonts w:ascii="Menlo" w:hAnsi="Menlo" w:cs="Menlo"/>
+          <w:color w:val="CC7832"/>
+          <w:sz w:val="18"/>
+          <w:szCs w:val="18"/>
+        </w:rPr>
+        <w:br/>
+        <w:t xml:space="preserve">        </w:t>
+      </w:r>
+      <w:r>
+        <w:rPr>
+          <w:rFonts w:ascii="Menlo" w:hAnsi="Menlo" w:cs="Menlo"/>
+          <w:color w:val="9876AA"/>
+          <w:sz w:val="18"/>
+          <w:szCs w:val="18"/>
+        </w:rPr>
+        <w:t>C</w:t>
+      </w:r>
+      <w:r>
+        <w:rPr>
+          <w:rFonts w:ascii="Menlo" w:hAnsi="Menlo" w:cs="Menlo"/>
+          <w:color w:val="A9B7C6"/>
+          <w:sz w:val="18"/>
+          <w:szCs w:val="18"/>
+        </w:rPr>
+        <w:t>[</w:t>
+      </w:r>
+      <w:proofErr w:type="spellStart"/>
+      <w:r>
+        <w:rPr>
+          <w:rFonts w:ascii="Menlo" w:hAnsi="Menlo" w:cs="Menlo"/>
+          <w:color w:val="9876AA"/>
+          <w:sz w:val="18"/>
+          <w:szCs w:val="18"/>
+        </w:rPr>
+        <w:t>A</w:t>
+      </w:r>
+      <w:r>
+        <w:rPr>
+          <w:rFonts w:ascii="Menlo" w:hAnsi="Menlo" w:cs="Menlo"/>
+          <w:color w:val="A9B7C6"/>
+          <w:sz w:val="18"/>
+          <w:szCs w:val="18"/>
+        </w:rPr>
+        <w:t>.length</w:t>
+      </w:r>
+      <w:proofErr w:type="spellEnd"/>
+      <w:r>
+        <w:rPr>
+          <w:rFonts w:ascii="Menlo" w:hAnsi="Menlo" w:cs="Menlo"/>
+          <w:color w:val="A9B7C6"/>
+          <w:sz w:val="18"/>
+          <w:szCs w:val="18"/>
+        </w:rPr>
+        <w:t xml:space="preserve"> + </w:t>
+      </w:r>
+      <w:proofErr w:type="spellStart"/>
+      <w:r>
+        <w:rPr>
+          <w:rFonts w:ascii="Menlo" w:hAnsi="Menlo" w:cs="Menlo"/>
+          <w:color w:val="A9B7C6"/>
+          <w:sz w:val="18"/>
+          <w:szCs w:val="18"/>
+        </w:rPr>
+        <w:t>i</w:t>
+      </w:r>
+      <w:proofErr w:type="spellEnd"/>
+      <w:r>
+        <w:rPr>
+          <w:rFonts w:ascii="Menlo" w:hAnsi="Menlo" w:cs="Menlo"/>
+          <w:color w:val="A9B7C6"/>
+          <w:sz w:val="18"/>
+          <w:szCs w:val="18"/>
+        </w:rPr>
+        <w:t xml:space="preserve">] = </w:t>
+      </w:r>
+      <w:r>
+        <w:rPr>
+          <w:rFonts w:ascii="Menlo" w:hAnsi="Menlo" w:cs="Menlo"/>
+          <w:color w:val="9876AA"/>
+          <w:sz w:val="18"/>
+          <w:szCs w:val="18"/>
+        </w:rPr>
+        <w:t>B</w:t>
+      </w:r>
+      <w:r>
+        <w:rPr>
+          <w:rFonts w:ascii="Menlo" w:hAnsi="Menlo" w:cs="Menlo"/>
+          <w:color w:val="A9B7C6"/>
+          <w:sz w:val="18"/>
+          <w:szCs w:val="18"/>
+        </w:rPr>
+        <w:t>[</w:t>
+      </w:r>
+      <w:proofErr w:type="spellStart"/>
+      <w:r>
+        <w:rPr>
+          <w:rFonts w:ascii="Menlo" w:hAnsi="Menlo" w:cs="Menlo"/>
+          <w:color w:val="A9B7C6"/>
+          <w:sz w:val="18"/>
+          <w:szCs w:val="18"/>
+        </w:rPr>
+        <w:t>i</w:t>
+      </w:r>
+      <w:proofErr w:type="spellEnd"/>
+      <w:r>
+        <w:rPr>
+          <w:rFonts w:ascii="Menlo" w:hAnsi="Menlo" w:cs="Menlo"/>
+          <w:color w:val="A9B7C6"/>
+          <w:sz w:val="18"/>
+          <w:szCs w:val="18"/>
+        </w:rPr>
+        <w:t>]</w:t>
+      </w:r>
+      <w:r>
+        <w:rPr>
+          <w:rFonts w:ascii="Menlo" w:hAnsi="Menlo" w:cs="Menlo"/>
+          <w:color w:val="A9B7C6"/>
+          <w:sz w:val="18"/>
+          <w:szCs w:val="18"/>
+        </w:rPr>
+        <w:br/>
+      </w:r>
+      <w:r>
+        <w:rPr>
+          <w:rFonts w:ascii="Menlo" w:hAnsi="Menlo" w:cs="Menlo"/>
+          <w:color w:val="A9B7C6"/>
+          <w:sz w:val="18"/>
+          <w:szCs w:val="18"/>
+        </w:rPr>
+        <w:br/>
+        <w:t xml:space="preserve">    </w:t>
+      </w:r>
+      <w:r>
+        <w:rPr>
+          <w:rFonts w:ascii="Menlo" w:hAnsi="Menlo" w:cs="Menlo"/>
+          <w:color w:val="CC7832"/>
+          <w:sz w:val="18"/>
+          <w:szCs w:val="18"/>
+        </w:rPr>
+        <w:t xml:space="preserve">for </w:t>
+      </w:r>
+      <w:proofErr w:type="spellStart"/>
+      <w:r>
+        <w:rPr>
+          <w:rFonts w:ascii="Menlo" w:hAnsi="Menlo" w:cs="Menlo"/>
+          <w:color w:val="A9B7C6"/>
+          <w:sz w:val="18"/>
+          <w:szCs w:val="18"/>
+        </w:rPr>
+        <w:t>i</w:t>
+      </w:r>
+      <w:proofErr w:type="spellEnd"/>
+      <w:r>
+        <w:rPr>
+          <w:rFonts w:ascii="Menlo" w:hAnsi="Menlo" w:cs="Menlo"/>
+          <w:color w:val="A9B7C6"/>
+          <w:sz w:val="18"/>
+          <w:szCs w:val="18"/>
+        </w:rPr>
+        <w:t xml:space="preserve"> &lt;- </w:t>
+      </w:r>
+      <w:r>
+        <w:rPr>
+          <w:rFonts w:ascii="Menlo" w:hAnsi="Menlo" w:cs="Menlo"/>
+          <w:color w:val="6897BB"/>
+          <w:sz w:val="18"/>
+          <w:szCs w:val="18"/>
+        </w:rPr>
+        <w:t xml:space="preserve">0 </w:t>
+      </w:r>
+      <w:r>
+        <w:rPr>
+          <w:rFonts w:ascii="Menlo" w:hAnsi="Menlo" w:cs="Menlo"/>
+          <w:color w:val="9876AA"/>
+          <w:sz w:val="18"/>
+          <w:szCs w:val="18"/>
+        </w:rPr>
+        <w:t xml:space="preserve">to </w:t>
+      </w:r>
+      <w:proofErr w:type="spellStart"/>
+      <w:r>
+        <w:rPr>
+          <w:rFonts w:ascii="Menlo" w:hAnsi="Menlo" w:cs="Menlo"/>
+          <w:color w:val="A9B7C6"/>
+          <w:sz w:val="18"/>
+          <w:szCs w:val="18"/>
+        </w:rPr>
+        <w:t>C.length</w:t>
+      </w:r>
+      <w:proofErr w:type="spellEnd"/>
+      <w:r>
+        <w:rPr>
+          <w:rFonts w:ascii="Menlo" w:hAnsi="Menlo" w:cs="Menlo"/>
+          <w:color w:val="A9B7C6"/>
+          <w:sz w:val="18"/>
+          <w:szCs w:val="18"/>
+        </w:rPr>
+        <w:t xml:space="preserve"> - </w:t>
+      </w:r>
+      <w:r>
+        <w:rPr>
+          <w:rFonts w:ascii="Menlo" w:hAnsi="Menlo" w:cs="Menlo"/>
+          <w:color w:val="6897BB"/>
+          <w:sz w:val="18"/>
+          <w:szCs w:val="18"/>
+        </w:rPr>
+        <w:t xml:space="preserve">1 </w:t>
+      </w:r>
+      <w:r>
+        <w:rPr>
+          <w:rFonts w:ascii="Menlo" w:hAnsi="Menlo" w:cs="Menlo"/>
+          <w:color w:val="CC7832"/>
+          <w:sz w:val="18"/>
+          <w:szCs w:val="18"/>
+        </w:rPr>
+        <w:t>do</w:t>
+      </w:r>
+      <w:r>
+        <w:rPr>
+          <w:rFonts w:ascii="Menlo" w:hAnsi="Menlo" w:cs="Menlo"/>
+          <w:color w:val="CC7832"/>
+          <w:sz w:val="18"/>
+          <w:szCs w:val="18"/>
+        </w:rPr>
+        <w:br/>
+        <w:t xml:space="preserve">        for </w:t>
+      </w:r>
+      <w:r>
+        <w:rPr>
+          <w:rFonts w:ascii="Menlo" w:hAnsi="Menlo" w:cs="Menlo"/>
+          <w:color w:val="A9B7C6"/>
+          <w:sz w:val="18"/>
+          <w:szCs w:val="18"/>
+        </w:rPr>
+        <w:t xml:space="preserve">j &lt;- </w:t>
+      </w:r>
+      <w:proofErr w:type="spellStart"/>
+      <w:r>
+        <w:rPr>
+          <w:rFonts w:ascii="Menlo" w:hAnsi="Menlo" w:cs="Menlo"/>
+          <w:color w:val="A9B7C6"/>
+          <w:sz w:val="18"/>
+          <w:szCs w:val="18"/>
+        </w:rPr>
+        <w:t>i</w:t>
+      </w:r>
+      <w:proofErr w:type="spellEnd"/>
+      <w:r>
+        <w:rPr>
+          <w:rFonts w:ascii="Menlo" w:hAnsi="Menlo" w:cs="Menlo"/>
+          <w:color w:val="A9B7C6"/>
+          <w:sz w:val="18"/>
+          <w:szCs w:val="18"/>
+        </w:rPr>
+        <w:t xml:space="preserve"> to </w:t>
+      </w:r>
+      <w:proofErr w:type="spellStart"/>
+      <w:r>
+        <w:rPr>
+          <w:rFonts w:ascii="Menlo" w:hAnsi="Menlo" w:cs="Menlo"/>
+          <w:color w:val="9876AA"/>
+          <w:sz w:val="18"/>
+          <w:szCs w:val="18"/>
+        </w:rPr>
+        <w:t>C</w:t>
+      </w:r>
+      <w:r>
+        <w:rPr>
+          <w:rFonts w:ascii="Menlo" w:hAnsi="Menlo" w:cs="Menlo"/>
+          <w:color w:val="A9B7C6"/>
+          <w:sz w:val="18"/>
+          <w:szCs w:val="18"/>
+        </w:rPr>
+        <w:t>.length</w:t>
+      </w:r>
+      <w:proofErr w:type="spellEnd"/>
+      <w:r>
+        <w:rPr>
+          <w:rFonts w:ascii="Menlo" w:hAnsi="Menlo" w:cs="Menlo"/>
+          <w:color w:val="A9B7C6"/>
+          <w:sz w:val="18"/>
+          <w:szCs w:val="18"/>
+        </w:rPr>
+        <w:t xml:space="preserve"> - </w:t>
+      </w:r>
+      <w:r>
+        <w:rPr>
+          <w:rFonts w:ascii="Menlo" w:hAnsi="Menlo" w:cs="Menlo"/>
+          <w:color w:val="6897BB"/>
+          <w:sz w:val="18"/>
+          <w:szCs w:val="18"/>
+        </w:rPr>
+        <w:t xml:space="preserve">1 </w:t>
+      </w:r>
+      <w:r>
+        <w:rPr>
+          <w:rFonts w:ascii="Menlo" w:hAnsi="Menlo" w:cs="Menlo"/>
+          <w:color w:val="CC7832"/>
+          <w:sz w:val="18"/>
+          <w:szCs w:val="18"/>
+        </w:rPr>
+        <w:t>do</w:t>
+      </w:r>
+      <w:r>
+        <w:rPr>
+          <w:rFonts w:ascii="Menlo" w:hAnsi="Menlo" w:cs="Menlo"/>
+          <w:color w:val="CC7832"/>
+          <w:sz w:val="18"/>
+          <w:szCs w:val="18"/>
+        </w:rPr>
+        <w:br/>
+        <w:t xml:space="preserve">            if </w:t>
+      </w:r>
+      <w:r>
+        <w:rPr>
+          <w:rFonts w:ascii="Menlo" w:hAnsi="Menlo" w:cs="Menlo"/>
+          <w:color w:val="9876AA"/>
+          <w:sz w:val="18"/>
+          <w:szCs w:val="18"/>
+        </w:rPr>
+        <w:t>C</w:t>
+      </w:r>
+      <w:r>
+        <w:rPr>
+          <w:rFonts w:ascii="Menlo" w:hAnsi="Menlo" w:cs="Menlo"/>
+          <w:color w:val="A9B7C6"/>
+          <w:sz w:val="18"/>
+          <w:szCs w:val="18"/>
+        </w:rPr>
+        <w:t>[</w:t>
+      </w:r>
+      <w:proofErr w:type="spellStart"/>
+      <w:r>
+        <w:rPr>
+          <w:rFonts w:ascii="Menlo" w:hAnsi="Menlo" w:cs="Menlo"/>
+          <w:color w:val="A9B7C6"/>
+          <w:sz w:val="18"/>
+          <w:szCs w:val="18"/>
+        </w:rPr>
+        <w:t>i</w:t>
+      </w:r>
+      <w:proofErr w:type="spellEnd"/>
+      <w:r>
+        <w:rPr>
+          <w:rFonts w:ascii="Menlo" w:hAnsi="Menlo" w:cs="Menlo"/>
+          <w:color w:val="A9B7C6"/>
+          <w:sz w:val="18"/>
+          <w:szCs w:val="18"/>
+        </w:rPr>
+        <w:t xml:space="preserve">] &gt; </w:t>
+      </w:r>
+      <w:r>
+        <w:rPr>
+          <w:rFonts w:ascii="Menlo" w:hAnsi="Menlo" w:cs="Menlo"/>
+          <w:color w:val="9876AA"/>
+          <w:sz w:val="18"/>
+          <w:szCs w:val="18"/>
+        </w:rPr>
+        <w:t>C</w:t>
+      </w:r>
+      <w:r>
+        <w:rPr>
+          <w:rFonts w:ascii="Menlo" w:hAnsi="Menlo" w:cs="Menlo"/>
+          <w:color w:val="A9B7C6"/>
+          <w:sz w:val="18"/>
+          <w:szCs w:val="18"/>
+        </w:rPr>
+        <w:t>[j] then</w:t>
+      </w:r>
+      <w:r>
+        <w:rPr>
+          <w:rFonts w:ascii="Menlo" w:hAnsi="Menlo" w:cs="Menlo"/>
+          <w:color w:val="A9B7C6"/>
+          <w:sz w:val="18"/>
+          <w:szCs w:val="18"/>
+        </w:rPr>
+        <w:br/>
+        <w:t xml:space="preserve">                </w:t>
+      </w:r>
+      <w:r>
+        <w:rPr>
+          <w:rFonts w:ascii="Menlo" w:hAnsi="Menlo" w:cs="Menlo"/>
+          <w:color w:val="9876AA"/>
+          <w:sz w:val="18"/>
+          <w:szCs w:val="18"/>
+        </w:rPr>
+        <w:t xml:space="preserve">temp </w:t>
+      </w:r>
+      <w:r>
+        <w:rPr>
+          <w:rFonts w:ascii="Menlo" w:hAnsi="Menlo" w:cs="Menlo"/>
+          <w:color w:val="A9B7C6"/>
+          <w:sz w:val="18"/>
+          <w:szCs w:val="18"/>
+        </w:rPr>
+        <w:t xml:space="preserve">= </w:t>
+      </w:r>
+      <w:r>
+        <w:rPr>
+          <w:rFonts w:ascii="Menlo" w:hAnsi="Menlo" w:cs="Menlo"/>
+          <w:color w:val="9876AA"/>
+          <w:sz w:val="18"/>
+          <w:szCs w:val="18"/>
+        </w:rPr>
+        <w:t>C</w:t>
+      </w:r>
+      <w:r>
+        <w:rPr>
+          <w:rFonts w:ascii="Menlo" w:hAnsi="Menlo" w:cs="Menlo"/>
+          <w:color w:val="A9B7C6"/>
+          <w:sz w:val="18"/>
+          <w:szCs w:val="18"/>
+        </w:rPr>
+        <w:t>[</w:t>
+      </w:r>
+      <w:proofErr w:type="spellStart"/>
+      <w:r>
+        <w:rPr>
+          <w:rFonts w:ascii="Menlo" w:hAnsi="Menlo" w:cs="Menlo"/>
+          <w:color w:val="A9B7C6"/>
+          <w:sz w:val="18"/>
+          <w:szCs w:val="18"/>
+        </w:rPr>
+        <w:t>i</w:t>
+      </w:r>
+      <w:proofErr w:type="spellEnd"/>
+      <w:r>
+        <w:rPr>
+          <w:rFonts w:ascii="Menlo" w:hAnsi="Menlo" w:cs="Menlo"/>
+          <w:color w:val="A9B7C6"/>
+          <w:sz w:val="18"/>
+          <w:szCs w:val="18"/>
+        </w:rPr>
+        <w:t>]</w:t>
+      </w:r>
+      <w:r>
+        <w:rPr>
+          <w:rFonts w:ascii="Menlo" w:hAnsi="Menlo" w:cs="Menlo"/>
+          <w:color w:val="A9B7C6"/>
+          <w:sz w:val="18"/>
+          <w:szCs w:val="18"/>
+        </w:rPr>
+        <w:br/>
+        <w:t xml:space="preserve">                </w:t>
+      </w:r>
+      <w:r>
+        <w:rPr>
+          <w:rFonts w:ascii="Menlo" w:hAnsi="Menlo" w:cs="Menlo"/>
+          <w:color w:val="9876AA"/>
+          <w:sz w:val="18"/>
+          <w:szCs w:val="18"/>
+        </w:rPr>
+        <w:t>C</w:t>
+      </w:r>
+      <w:r>
+        <w:rPr>
+          <w:rFonts w:ascii="Menlo" w:hAnsi="Menlo" w:cs="Menlo"/>
+          <w:color w:val="A9B7C6"/>
+          <w:sz w:val="18"/>
+          <w:szCs w:val="18"/>
+        </w:rPr>
+        <w:t>[</w:t>
+      </w:r>
+      <w:proofErr w:type="spellStart"/>
+      <w:r>
+        <w:rPr>
+          <w:rFonts w:ascii="Menlo" w:hAnsi="Menlo" w:cs="Menlo"/>
+          <w:color w:val="A9B7C6"/>
+          <w:sz w:val="18"/>
+          <w:szCs w:val="18"/>
+        </w:rPr>
+        <w:t>i</w:t>
+      </w:r>
+      <w:proofErr w:type="spellEnd"/>
+      <w:r>
+        <w:rPr>
+          <w:rFonts w:ascii="Menlo" w:hAnsi="Menlo" w:cs="Menlo"/>
+          <w:color w:val="A9B7C6"/>
+          <w:sz w:val="18"/>
+          <w:szCs w:val="18"/>
+        </w:rPr>
+        <w:t xml:space="preserve">] = </w:t>
+      </w:r>
+      <w:r>
+        <w:rPr>
+          <w:rFonts w:ascii="Menlo" w:hAnsi="Menlo" w:cs="Menlo"/>
+          <w:color w:val="9876AA"/>
+          <w:sz w:val="18"/>
+          <w:szCs w:val="18"/>
+        </w:rPr>
+        <w:t>C</w:t>
+      </w:r>
+      <w:r>
+        <w:rPr>
+          <w:rFonts w:ascii="Menlo" w:hAnsi="Menlo" w:cs="Menlo"/>
+          <w:color w:val="A9B7C6"/>
+          <w:sz w:val="18"/>
+          <w:szCs w:val="18"/>
+        </w:rPr>
+        <w:t>[j]</w:t>
+      </w:r>
+      <w:r>
+        <w:rPr>
+          <w:rFonts w:ascii="Menlo" w:hAnsi="Menlo" w:cs="Menlo"/>
+          <w:color w:val="A9B7C6"/>
+          <w:sz w:val="18"/>
+          <w:szCs w:val="18"/>
+        </w:rPr>
+        <w:br/>
+        <w:t xml:space="preserve">                </w:t>
+      </w:r>
+      <w:r>
+        <w:rPr>
+          <w:rFonts w:ascii="Menlo" w:hAnsi="Menlo" w:cs="Menlo"/>
+          <w:color w:val="9876AA"/>
+          <w:sz w:val="18"/>
+          <w:szCs w:val="18"/>
+        </w:rPr>
+        <w:t>C</w:t>
+      </w:r>
+      <w:r>
+        <w:rPr>
+          <w:rFonts w:ascii="Menlo" w:hAnsi="Menlo" w:cs="Menlo"/>
+          <w:color w:val="A9B7C6"/>
+          <w:sz w:val="18"/>
+          <w:szCs w:val="18"/>
+        </w:rPr>
+        <w:t xml:space="preserve">[j] = </w:t>
+      </w:r>
+      <w:r>
+        <w:rPr>
+          <w:rFonts w:ascii="Menlo" w:hAnsi="Menlo" w:cs="Menlo"/>
+          <w:color w:val="9876AA"/>
+          <w:sz w:val="18"/>
+          <w:szCs w:val="18"/>
+        </w:rPr>
+        <w:t>temp</w:t>
+      </w:r>
+      <w:r>
+        <w:rPr>
+          <w:rFonts w:ascii="Menlo" w:hAnsi="Menlo" w:cs="Menlo"/>
+          <w:color w:val="9876AA"/>
+          <w:sz w:val="18"/>
+          <w:szCs w:val="18"/>
+        </w:rPr>
+        <w:br/>
+      </w:r>
+      <w:r>
+        <w:rPr>
+          <w:rFonts w:ascii="Menlo" w:hAnsi="Menlo" w:cs="Menlo"/>
+          <w:color w:val="9876AA"/>
+          <w:sz w:val="18"/>
+          <w:szCs w:val="18"/>
+        </w:rPr>
+        <w:br/>
+        <w:t xml:space="preserve">    </w:t>
+      </w:r>
+      <w:r>
+        <w:rPr>
+          <w:rFonts w:ascii="Menlo" w:hAnsi="Menlo" w:cs="Menlo"/>
+          <w:color w:val="CC7832"/>
+          <w:sz w:val="18"/>
+          <w:szCs w:val="18"/>
+        </w:rPr>
+        <w:t xml:space="preserve">return </w:t>
+      </w:r>
+      <w:r>
+        <w:rPr>
+          <w:rFonts w:ascii="Menlo" w:hAnsi="Menlo" w:cs="Menlo"/>
+          <w:color w:val="9876AA"/>
+          <w:sz w:val="18"/>
+          <w:szCs w:val="18"/>
+        </w:rPr>
+        <w:t>C</w:t>
+      </w:r>
+    </w:p>
+    <w:p>
+      <w:pPr>
+        <w:pStyle w:val="HTMLPreformatted"/>
+        <w:shd w:val="clear" w:color="auto" w:fill="2B2B2B"/>
+        <w:rPr>
+          <w:rFonts w:ascii="Menlo" w:hAnsi="Menlo" w:cs="Menlo"/>
+          <w:color w:val="A9B7C6"/>
+          <w:sz w:val="18"/>
+          <w:szCs w:val="18"/>
+        </w:rPr>
       </w:pPr>
     </w:p>
     <w:p>
@@ -1627,453 +2748,6 @@
           <w:szCs w:val="18"/>
         </w:rPr>
       </w:pPr>
-      <w:r>
-        <w:rPr>
-          <w:rFonts w:ascii="Menlo" w:hAnsi="Menlo" w:cs="Menlo"/>
-          <w:color w:val="A9B7C6"/>
-          <w:sz w:val="18"/>
-          <w:szCs w:val="18"/>
-        </w:rPr>
-        <w:t xml:space="preserve">Algorithm </w:t>
-      </w:r>
-      <w:r>
-        <w:rPr>
-          <w:rFonts w:ascii="Menlo" w:hAnsi="Menlo" w:cs="Menlo"/>
-          <w:color w:val="FFC66D"/>
-          <w:sz w:val="18"/>
-          <w:szCs w:val="18"/>
-        </w:rPr>
-        <w:t>merge</w:t>
-      </w:r>
-      <w:r>
-        <w:rPr>
-          <w:rFonts w:ascii="Menlo" w:hAnsi="Menlo" w:cs="Menlo"/>
-          <w:color w:val="A9B7C6"/>
-          <w:sz w:val="18"/>
-          <w:szCs w:val="18"/>
-        </w:rPr>
-        <w:t>(A</w:t>
-      </w:r>
-      <w:r>
-        <w:rPr>
-          <w:rFonts w:ascii="Menlo" w:hAnsi="Menlo" w:cs="Menlo"/>
-          <w:color w:val="CC7832"/>
-          <w:sz w:val="18"/>
-          <w:szCs w:val="18"/>
-        </w:rPr>
-        <w:t xml:space="preserve">, </w:t>
-      </w:r>
-      <w:r>
-        <w:rPr>
-          <w:rFonts w:ascii="Menlo" w:hAnsi="Menlo" w:cs="Menlo"/>
-          <w:color w:val="A9B7C6"/>
-          <w:sz w:val="18"/>
-          <w:szCs w:val="18"/>
-        </w:rPr>
-        <w:t>B)</w:t>
-      </w:r>
-      <w:r>
-        <w:rPr>
-          <w:rFonts w:ascii="Menlo" w:hAnsi="Menlo" w:cs="Menlo"/>
-          <w:color w:val="A9B7C6"/>
-          <w:sz w:val="18"/>
-          <w:szCs w:val="18"/>
-        </w:rPr>
-        <w:br/>
-        <w:t xml:space="preserve">    Input: </w:t>
-      </w:r>
-      <w:r>
-        <w:rPr>
-          <w:rFonts w:ascii="Menlo" w:hAnsi="Menlo" w:cs="Menlo"/>
-          <w:color w:val="6897BB"/>
-          <w:sz w:val="18"/>
-          <w:szCs w:val="18"/>
-        </w:rPr>
-        <w:t xml:space="preserve">2 </w:t>
-      </w:r>
-      <w:r>
-        <w:rPr>
-          <w:rFonts w:ascii="Menlo" w:hAnsi="Menlo" w:cs="Menlo"/>
-          <w:color w:val="A9B7C6"/>
-          <w:sz w:val="18"/>
-          <w:szCs w:val="18"/>
-        </w:rPr>
-        <w:t>sorted arrays need to merged A &amp; B</w:t>
-      </w:r>
-      <w:r>
-        <w:rPr>
-          <w:rFonts w:ascii="Menlo" w:hAnsi="Menlo" w:cs="Menlo"/>
-          <w:color w:val="A9B7C6"/>
-          <w:sz w:val="18"/>
-          <w:szCs w:val="18"/>
-        </w:rPr>
-        <w:br/>
-        <w:t xml:space="preserve">    Output: The sorted array contains all elements from A &amp; B</w:t>
-      </w:r>
-      <w:r>
-        <w:rPr>
-          <w:rFonts w:ascii="Menlo" w:hAnsi="Menlo" w:cs="Menlo"/>
-          <w:color w:val="A9B7C6"/>
-          <w:sz w:val="18"/>
-          <w:szCs w:val="18"/>
-        </w:rPr>
-        <w:br/>
-      </w:r>
-      <w:r>
-        <w:rPr>
-          <w:rFonts w:ascii="Menlo" w:hAnsi="Menlo" w:cs="Menlo"/>
-          <w:color w:val="A9B7C6"/>
-          <w:sz w:val="18"/>
-          <w:szCs w:val="18"/>
-        </w:rPr>
-        <w:br/>
-        <w:t xml:space="preserve">    C = </w:t>
-      </w:r>
-      <w:r>
-        <w:rPr>
-          <w:rFonts w:ascii="Menlo" w:hAnsi="Menlo" w:cs="Menlo"/>
-          <w:color w:val="CC7832"/>
-          <w:sz w:val="18"/>
-          <w:szCs w:val="18"/>
-        </w:rPr>
-        <w:t xml:space="preserve">new </w:t>
-      </w:r>
-      <w:r>
-        <w:rPr>
-          <w:rFonts w:ascii="Menlo" w:hAnsi="Menlo" w:cs="Menlo"/>
-          <w:color w:val="A9B7C6"/>
-          <w:sz w:val="18"/>
-          <w:szCs w:val="18"/>
-        </w:rPr>
-        <w:t>Array[</w:t>
-      </w:r>
-      <w:proofErr w:type="spellStart"/>
-      <w:r>
-        <w:rPr>
-          <w:rFonts w:ascii="Menlo" w:hAnsi="Menlo" w:cs="Menlo"/>
-          <w:color w:val="A9B7C6"/>
-          <w:sz w:val="18"/>
-          <w:szCs w:val="18"/>
-        </w:rPr>
-        <w:t>A.length</w:t>
-      </w:r>
-      <w:proofErr w:type="spellEnd"/>
-      <w:r>
-        <w:rPr>
-          <w:rFonts w:ascii="Menlo" w:hAnsi="Menlo" w:cs="Menlo"/>
-          <w:color w:val="A9B7C6"/>
-          <w:sz w:val="18"/>
-          <w:szCs w:val="18"/>
-        </w:rPr>
-        <w:t xml:space="preserve"> + </w:t>
-      </w:r>
-      <w:proofErr w:type="spellStart"/>
-      <w:r>
-        <w:rPr>
-          <w:rFonts w:ascii="Menlo" w:hAnsi="Menlo" w:cs="Menlo"/>
-          <w:color w:val="A9B7C6"/>
-          <w:sz w:val="18"/>
-          <w:szCs w:val="18"/>
-        </w:rPr>
-        <w:t>b.length</w:t>
-      </w:r>
-      <w:proofErr w:type="spellEnd"/>
-      <w:r>
-        <w:rPr>
-          <w:rFonts w:ascii="Menlo" w:hAnsi="Menlo" w:cs="Menlo"/>
-          <w:color w:val="A9B7C6"/>
-          <w:sz w:val="18"/>
-          <w:szCs w:val="18"/>
-        </w:rPr>
-        <w:t>]</w:t>
-      </w:r>
-      <w:r>
-        <w:rPr>
-          <w:rFonts w:ascii="Menlo" w:hAnsi="Menlo" w:cs="Menlo"/>
-          <w:color w:val="A9B7C6"/>
-          <w:sz w:val="18"/>
-          <w:szCs w:val="18"/>
-        </w:rPr>
-        <w:br/>
-      </w:r>
-      <w:r>
-        <w:rPr>
-          <w:rFonts w:ascii="Menlo" w:hAnsi="Menlo" w:cs="Menlo"/>
-          <w:color w:val="A9B7C6"/>
-          <w:sz w:val="18"/>
-          <w:szCs w:val="18"/>
-        </w:rPr>
-        <w:br/>
-        <w:t xml:space="preserve">    </w:t>
-      </w:r>
-      <w:r>
-        <w:rPr>
-          <w:rFonts w:ascii="Menlo" w:hAnsi="Menlo" w:cs="Menlo"/>
-          <w:color w:val="CC7832"/>
-          <w:sz w:val="18"/>
-          <w:szCs w:val="18"/>
-        </w:rPr>
-        <w:t xml:space="preserve">for </w:t>
-      </w:r>
-      <w:proofErr w:type="spellStart"/>
-      <w:r>
-        <w:rPr>
-          <w:rFonts w:ascii="Menlo" w:hAnsi="Menlo" w:cs="Menlo"/>
-          <w:color w:val="A9B7C6"/>
-          <w:sz w:val="18"/>
-          <w:szCs w:val="18"/>
-        </w:rPr>
-        <w:t>i</w:t>
-      </w:r>
-      <w:proofErr w:type="spellEnd"/>
-      <w:r>
-        <w:rPr>
-          <w:rFonts w:ascii="Menlo" w:hAnsi="Menlo" w:cs="Menlo"/>
-          <w:color w:val="A9B7C6"/>
-          <w:sz w:val="18"/>
-          <w:szCs w:val="18"/>
-        </w:rPr>
-        <w:t xml:space="preserve"> &lt;- </w:t>
-      </w:r>
-      <w:r>
-        <w:rPr>
-          <w:rFonts w:ascii="Menlo" w:hAnsi="Menlo" w:cs="Menlo"/>
-          <w:color w:val="6897BB"/>
-          <w:sz w:val="18"/>
-          <w:szCs w:val="18"/>
-        </w:rPr>
-        <w:t xml:space="preserve">0 </w:t>
-      </w:r>
-      <w:r>
-        <w:rPr>
-          <w:rFonts w:ascii="Menlo" w:hAnsi="Menlo" w:cs="Menlo"/>
-          <w:color w:val="A9B7C6"/>
-          <w:sz w:val="18"/>
-          <w:szCs w:val="18"/>
-        </w:rPr>
-        <w:t xml:space="preserve">to </w:t>
-      </w:r>
-      <w:proofErr w:type="spellStart"/>
-      <w:r>
-        <w:rPr>
-          <w:rFonts w:ascii="Menlo" w:hAnsi="Menlo" w:cs="Menlo"/>
-          <w:color w:val="A9B7C6"/>
-          <w:sz w:val="18"/>
-          <w:szCs w:val="18"/>
-        </w:rPr>
-        <w:t>C.length</w:t>
-      </w:r>
-      <w:proofErr w:type="spellEnd"/>
-      <w:r>
-        <w:rPr>
-          <w:rFonts w:ascii="Menlo" w:hAnsi="Menlo" w:cs="Menlo"/>
-          <w:color w:val="A9B7C6"/>
-          <w:sz w:val="18"/>
-          <w:szCs w:val="18"/>
-        </w:rPr>
-        <w:t xml:space="preserve"> - </w:t>
-      </w:r>
-      <w:r>
-        <w:rPr>
-          <w:rFonts w:ascii="Menlo" w:hAnsi="Menlo" w:cs="Menlo"/>
-          <w:color w:val="6897BB"/>
-          <w:sz w:val="18"/>
-          <w:szCs w:val="18"/>
-        </w:rPr>
-        <w:t xml:space="preserve">1 </w:t>
-      </w:r>
-      <w:r>
-        <w:rPr>
-          <w:rFonts w:ascii="Menlo" w:hAnsi="Menlo" w:cs="Menlo"/>
-          <w:color w:val="CC7832"/>
-          <w:sz w:val="18"/>
-          <w:szCs w:val="18"/>
-        </w:rPr>
-        <w:t>do</w:t>
-      </w:r>
-      <w:r>
-        <w:rPr>
-          <w:rFonts w:ascii="Menlo" w:hAnsi="Menlo" w:cs="Menlo"/>
-          <w:color w:val="CC7832"/>
-          <w:sz w:val="18"/>
-          <w:szCs w:val="18"/>
-        </w:rPr>
-        <w:br/>
-        <w:t xml:space="preserve">        for </w:t>
-      </w:r>
-      <w:r>
-        <w:rPr>
-          <w:rFonts w:ascii="Menlo" w:hAnsi="Menlo" w:cs="Menlo"/>
-          <w:color w:val="A9B7C6"/>
-          <w:sz w:val="18"/>
-          <w:szCs w:val="18"/>
-        </w:rPr>
-        <w:t xml:space="preserve">j &lt;- </w:t>
-      </w:r>
-      <w:proofErr w:type="spellStart"/>
-      <w:r>
-        <w:rPr>
-          <w:rFonts w:ascii="Menlo" w:hAnsi="Menlo" w:cs="Menlo"/>
-          <w:color w:val="A9B7C6"/>
-          <w:sz w:val="18"/>
-          <w:szCs w:val="18"/>
-        </w:rPr>
-        <w:t>i</w:t>
-      </w:r>
-      <w:proofErr w:type="spellEnd"/>
-      <w:r>
-        <w:rPr>
-          <w:rFonts w:ascii="Menlo" w:hAnsi="Menlo" w:cs="Menlo"/>
-          <w:color w:val="A9B7C6"/>
-          <w:sz w:val="18"/>
-          <w:szCs w:val="18"/>
-        </w:rPr>
-        <w:t xml:space="preserve"> to </w:t>
-      </w:r>
-      <w:proofErr w:type="spellStart"/>
-      <w:r>
-        <w:rPr>
-          <w:rFonts w:ascii="Menlo" w:hAnsi="Menlo" w:cs="Menlo"/>
-          <w:color w:val="A9B7C6"/>
-          <w:sz w:val="18"/>
-          <w:szCs w:val="18"/>
-        </w:rPr>
-        <w:t>C.length</w:t>
-      </w:r>
-      <w:proofErr w:type="spellEnd"/>
-      <w:r>
-        <w:rPr>
-          <w:rFonts w:ascii="Menlo" w:hAnsi="Menlo" w:cs="Menlo"/>
-          <w:color w:val="A9B7C6"/>
-          <w:sz w:val="18"/>
-          <w:szCs w:val="18"/>
-        </w:rPr>
-        <w:t xml:space="preserve"> - </w:t>
-      </w:r>
-      <w:r>
-        <w:rPr>
-          <w:rFonts w:ascii="Menlo" w:hAnsi="Menlo" w:cs="Menlo"/>
-          <w:color w:val="6897BB"/>
-          <w:sz w:val="18"/>
-          <w:szCs w:val="18"/>
-        </w:rPr>
-        <w:t xml:space="preserve">1 </w:t>
-      </w:r>
-      <w:r>
-        <w:rPr>
-          <w:rFonts w:ascii="Menlo" w:hAnsi="Menlo" w:cs="Menlo"/>
-          <w:color w:val="CC7832"/>
-          <w:sz w:val="18"/>
-          <w:szCs w:val="18"/>
-        </w:rPr>
-        <w:t>do</w:t>
-      </w:r>
-      <w:r>
-        <w:rPr>
-          <w:rFonts w:ascii="Menlo" w:hAnsi="Menlo" w:cs="Menlo"/>
-          <w:color w:val="CC7832"/>
-          <w:sz w:val="18"/>
-          <w:szCs w:val="18"/>
-        </w:rPr>
-        <w:br/>
-        <w:t xml:space="preserve">            if </w:t>
-      </w:r>
-      <w:r>
-        <w:rPr>
-          <w:rFonts w:ascii="Menlo" w:hAnsi="Menlo" w:cs="Menlo"/>
-          <w:color w:val="A9B7C6"/>
-          <w:sz w:val="18"/>
-          <w:szCs w:val="18"/>
-        </w:rPr>
-        <w:t>C[</w:t>
-      </w:r>
-      <w:proofErr w:type="spellStart"/>
-      <w:r>
-        <w:rPr>
-          <w:rFonts w:ascii="Menlo" w:hAnsi="Menlo" w:cs="Menlo"/>
-          <w:color w:val="A9B7C6"/>
-          <w:sz w:val="18"/>
-          <w:szCs w:val="18"/>
-        </w:rPr>
-        <w:t>i</w:t>
-      </w:r>
-      <w:proofErr w:type="spellEnd"/>
-      <w:r>
-        <w:rPr>
-          <w:rFonts w:ascii="Menlo" w:hAnsi="Menlo" w:cs="Menlo"/>
-          <w:color w:val="A9B7C6"/>
-          <w:sz w:val="18"/>
-          <w:szCs w:val="18"/>
-        </w:rPr>
-        <w:t>] &gt; C[j] then</w:t>
-      </w:r>
-      <w:r>
-        <w:rPr>
-          <w:rFonts w:ascii="Menlo" w:hAnsi="Menlo" w:cs="Menlo"/>
-          <w:color w:val="A9B7C6"/>
-          <w:sz w:val="18"/>
-          <w:szCs w:val="18"/>
-        </w:rPr>
-        <w:br/>
-        <w:t xml:space="preserve">                swap C[</w:t>
-      </w:r>
-      <w:proofErr w:type="spellStart"/>
-      <w:r>
-        <w:rPr>
-          <w:rFonts w:ascii="Menlo" w:hAnsi="Menlo" w:cs="Menlo"/>
-          <w:color w:val="A9B7C6"/>
-          <w:sz w:val="18"/>
-          <w:szCs w:val="18"/>
-        </w:rPr>
-        <w:t>i</w:t>
-      </w:r>
-      <w:proofErr w:type="spellEnd"/>
-      <w:r>
-        <w:rPr>
-          <w:rFonts w:ascii="Menlo" w:hAnsi="Menlo" w:cs="Menlo"/>
-          <w:color w:val="A9B7C6"/>
-          <w:sz w:val="18"/>
-          <w:szCs w:val="18"/>
-        </w:rPr>
-        <w:t>] and C[j]</w:t>
-      </w:r>
-      <w:r>
-        <w:rPr>
-          <w:rFonts w:ascii="Menlo" w:hAnsi="Menlo" w:cs="Menlo"/>
-          <w:color w:val="A9B7C6"/>
-          <w:sz w:val="18"/>
-          <w:szCs w:val="18"/>
-        </w:rPr>
-        <w:br/>
-      </w:r>
-      <w:r>
-        <w:rPr>
-          <w:rFonts w:ascii="Menlo" w:hAnsi="Menlo" w:cs="Menlo"/>
-          <w:color w:val="A9B7C6"/>
-          <w:sz w:val="18"/>
-          <w:szCs w:val="18"/>
-        </w:rPr>
-        <w:br/>
-        <w:t xml:space="preserve">    </w:t>
-      </w:r>
-      <w:r>
-        <w:rPr>
-          <w:rFonts w:ascii="Menlo" w:hAnsi="Menlo" w:cs="Menlo"/>
-          <w:color w:val="CC7832"/>
-          <w:sz w:val="18"/>
-          <w:szCs w:val="18"/>
-        </w:rPr>
-        <w:t xml:space="preserve">return </w:t>
-      </w:r>
-      <w:r>
-        <w:rPr>
-          <w:rFonts w:ascii="Menlo" w:hAnsi="Menlo" w:cs="Menlo"/>
-          <w:color w:val="A9B7C6"/>
-          <w:sz w:val="18"/>
-          <w:szCs w:val="18"/>
-        </w:rPr>
-        <w:t>C</w:t>
-      </w:r>
     </w:p>
     <w:p>
       <w:r>
@@ -2082,6 +2756,7 @@
     </w:p>
     <w:p>
       <w:r>
+        <w:lastRenderedPageBreak/>
         <w:tab/>
       </w:r>
     </w:p>
@@ -2095,6 +2770,295 @@
       </w:pPr>
       <w:r>
         <w:t xml:space="preserve">The run time is </w:t>
+      </w:r>
+      <w:r>
+        <w:t xml:space="preserve">O(n) + O(n) + </w:t>
+      </w:r>
+      <w:r>
+        <w:t>O(n</w:t>
+      </w:r>
+      <w:r>
+        <w:rPr>
+          <w:vertAlign w:val="superscript"/>
+        </w:rPr>
+        <w:t>2</w:t>
+      </w:r>
+      <w:r>
+        <w:t>)</w:t>
+      </w:r>
+      <w:r>
+        <w:t xml:space="preserve"> = O(n</w:t>
+      </w:r>
+      <w:r>
+        <w:rPr>
+          <w:vertAlign w:val="superscript"/>
+        </w:rPr>
+        <w:t>2</w:t>
+      </w:r>
+      <w:r>
+        <w:t>)</w:t>
+      </w:r>
+    </w:p>
+    <w:p/>
+    <w:p/>
+    <w:p>
+      <w:pPr>
+        <w:pStyle w:val="Heading2"/>
+      </w:pPr>
+      <w:r>
+        <w:t>Prob5</w:t>
+      </w:r>
+    </w:p>
+    <w:p/>
+    <w:p>
+      <w:pPr>
+        <w:pStyle w:val="HTMLPreformatted"/>
+        <w:shd w:val="clear" w:color="auto" w:fill="2B2B2B"/>
+        <w:rPr>
+          <w:rFonts w:ascii="Menlo" w:hAnsi="Menlo" w:cs="Menlo"/>
+          <w:color w:val="A9B7C6"/>
+          <w:sz w:val="18"/>
+          <w:szCs w:val="18"/>
+        </w:rPr>
+      </w:pPr>
+      <w:r>
+        <w:rPr>
+          <w:rFonts w:ascii="Menlo" w:hAnsi="Menlo" w:cs="Menlo"/>
+          <w:color w:val="CC7832"/>
+          <w:sz w:val="18"/>
+          <w:szCs w:val="18"/>
+        </w:rPr>
+        <w:t xml:space="preserve">for </w:t>
+      </w:r>
+      <w:r>
+        <w:rPr>
+          <w:rFonts w:ascii="Menlo" w:hAnsi="Menlo" w:cs="Menlo"/>
+          <w:color w:val="A9B7C6"/>
+          <w:sz w:val="18"/>
+          <w:szCs w:val="18"/>
+        </w:rPr>
+        <w:t xml:space="preserve">(Integer </w:t>
+      </w:r>
+      <w:proofErr w:type="spellStart"/>
+      <w:r>
+        <w:rPr>
+          <w:rFonts w:ascii="Menlo" w:hAnsi="Menlo" w:cs="Menlo"/>
+          <w:color w:val="A9B7C6"/>
+          <w:sz w:val="18"/>
+          <w:szCs w:val="18"/>
+        </w:rPr>
+        <w:t>i</w:t>
+      </w:r>
+      <w:proofErr w:type="spellEnd"/>
+      <w:r>
+        <w:rPr>
+          <w:rFonts w:ascii="Menlo" w:hAnsi="Menlo" w:cs="Menlo"/>
+          <w:color w:val="A9B7C6"/>
+          <w:sz w:val="18"/>
+          <w:szCs w:val="18"/>
+        </w:rPr>
+        <w:t xml:space="preserve">: </w:t>
+      </w:r>
+      <w:proofErr w:type="spellStart"/>
+      <w:r>
+        <w:rPr>
+          <w:rFonts w:ascii="Menlo" w:hAnsi="Menlo" w:cs="Menlo"/>
+          <w:color w:val="A9B7C6"/>
+          <w:sz w:val="18"/>
+          <w:szCs w:val="18"/>
+        </w:rPr>
+        <w:t>arr</w:t>
+      </w:r>
+      <w:proofErr w:type="spellEnd"/>
+      <w:r>
+        <w:rPr>
+          <w:rFonts w:ascii="Menlo" w:hAnsi="Menlo" w:cs="Menlo"/>
+          <w:color w:val="A9B7C6"/>
+          <w:sz w:val="18"/>
+          <w:szCs w:val="18"/>
+        </w:rPr>
+        <w:t>) {</w:t>
+      </w:r>
+      <w:r>
+        <w:rPr>
+          <w:rFonts w:ascii="Menlo" w:hAnsi="Menlo" w:cs="Menlo"/>
+          <w:color w:val="A9B7C6"/>
+          <w:sz w:val="18"/>
+          <w:szCs w:val="18"/>
+        </w:rPr>
+        <w:br/>
+        <w:t xml:space="preserve">    </w:t>
+      </w:r>
+      <w:r>
+        <w:rPr>
+          <w:rFonts w:ascii="Menlo" w:hAnsi="Menlo" w:cs="Menlo"/>
+          <w:color w:val="CC7832"/>
+          <w:sz w:val="18"/>
+          <w:szCs w:val="18"/>
+        </w:rPr>
+        <w:t xml:space="preserve">if </w:t>
+      </w:r>
+      <w:proofErr w:type="gramStart"/>
+      <w:r>
+        <w:rPr>
+          <w:rFonts w:ascii="Menlo" w:hAnsi="Menlo" w:cs="Menlo"/>
+          <w:color w:val="A9B7C6"/>
+          <w:sz w:val="18"/>
+          <w:szCs w:val="18"/>
+        </w:rPr>
+        <w:t>(!</w:t>
+      </w:r>
+      <w:proofErr w:type="spellStart"/>
+      <w:r>
+        <w:rPr>
+          <w:rFonts w:ascii="Menlo" w:hAnsi="Menlo" w:cs="Menlo"/>
+          <w:color w:val="A9B7C6"/>
+          <w:sz w:val="18"/>
+          <w:szCs w:val="18"/>
+        </w:rPr>
+        <w:t>distinctList.contains</w:t>
+      </w:r>
+      <w:proofErr w:type="spellEnd"/>
+      <w:proofErr w:type="gramEnd"/>
+      <w:r>
+        <w:rPr>
+          <w:rFonts w:ascii="Menlo" w:hAnsi="Menlo" w:cs="Menlo"/>
+          <w:color w:val="A9B7C6"/>
+          <w:sz w:val="18"/>
+          <w:szCs w:val="18"/>
+        </w:rPr>
+        <w:t>(</w:t>
+      </w:r>
+      <w:proofErr w:type="spellStart"/>
+      <w:r>
+        <w:rPr>
+          <w:rFonts w:ascii="Menlo" w:hAnsi="Menlo" w:cs="Menlo"/>
+          <w:color w:val="A9B7C6"/>
+          <w:sz w:val="18"/>
+          <w:szCs w:val="18"/>
+        </w:rPr>
+        <w:t>i</w:t>
+      </w:r>
+      <w:proofErr w:type="spellEnd"/>
+      <w:r>
+        <w:rPr>
+          <w:rFonts w:ascii="Menlo" w:hAnsi="Menlo" w:cs="Menlo"/>
+          <w:color w:val="A9B7C6"/>
+          <w:sz w:val="18"/>
+          <w:szCs w:val="18"/>
+        </w:rPr>
+        <w:t>)) {</w:t>
+      </w:r>
+      <w:r>
+        <w:rPr>
+          <w:rFonts w:ascii="Menlo" w:hAnsi="Menlo" w:cs="Menlo"/>
+          <w:color w:val="A9B7C6"/>
+          <w:sz w:val="18"/>
+          <w:szCs w:val="18"/>
+        </w:rPr>
+        <w:br/>
+        <w:t xml:space="preserve">        </w:t>
+      </w:r>
+      <w:proofErr w:type="spellStart"/>
+      <w:r>
+        <w:rPr>
+          <w:rFonts w:ascii="Menlo" w:hAnsi="Menlo" w:cs="Menlo"/>
+          <w:color w:val="A9B7C6"/>
+          <w:sz w:val="18"/>
+          <w:szCs w:val="18"/>
+        </w:rPr>
+        <w:t>distinctList.add</w:t>
+      </w:r>
+      <w:proofErr w:type="spellEnd"/>
+      <w:r>
+        <w:rPr>
+          <w:rFonts w:ascii="Menlo" w:hAnsi="Menlo" w:cs="Menlo"/>
+          <w:color w:val="A9B7C6"/>
+          <w:sz w:val="18"/>
+          <w:szCs w:val="18"/>
+        </w:rPr>
+        <w:t>(</w:t>
+      </w:r>
+      <w:proofErr w:type="spellStart"/>
+      <w:r>
+        <w:rPr>
+          <w:rFonts w:ascii="Menlo" w:hAnsi="Menlo" w:cs="Menlo"/>
+          <w:color w:val="A9B7C6"/>
+          <w:sz w:val="18"/>
+          <w:szCs w:val="18"/>
+        </w:rPr>
+        <w:t>i</w:t>
+      </w:r>
+      <w:proofErr w:type="spellEnd"/>
+      <w:r>
+        <w:rPr>
+          <w:rFonts w:ascii="Menlo" w:hAnsi="Menlo" w:cs="Menlo"/>
+          <w:color w:val="A9B7C6"/>
+          <w:sz w:val="18"/>
+          <w:szCs w:val="18"/>
+        </w:rPr>
+        <w:t>)</w:t>
+      </w:r>
+      <w:r>
+        <w:rPr>
+          <w:rFonts w:ascii="Menlo" w:hAnsi="Menlo" w:cs="Menlo"/>
+          <w:color w:val="CC7832"/>
+          <w:sz w:val="18"/>
+          <w:szCs w:val="18"/>
+        </w:rPr>
+        <w:t>;</w:t>
+      </w:r>
+      <w:r>
+        <w:rPr>
+          <w:rFonts w:ascii="Menlo" w:hAnsi="Menlo" w:cs="Menlo"/>
+          <w:color w:val="CC7832"/>
+          <w:sz w:val="18"/>
+          <w:szCs w:val="18"/>
+        </w:rPr>
+        <w:br/>
+        <w:t xml:space="preserve">    </w:t>
+      </w:r>
+      <w:r>
+        <w:rPr>
+          <w:rFonts w:ascii="Menlo" w:hAnsi="Menlo" w:cs="Menlo"/>
+          <w:color w:val="A9B7C6"/>
+          <w:sz w:val="18"/>
+          <w:szCs w:val="18"/>
+        </w:rPr>
+        <w:t>}</w:t>
+      </w:r>
+      <w:r>
+        <w:rPr>
+          <w:rFonts w:ascii="Menlo" w:hAnsi="Menlo" w:cs="Menlo"/>
+          <w:color w:val="A9B7C6"/>
+          <w:sz w:val="18"/>
+          <w:szCs w:val="18"/>
+        </w:rPr>
+        <w:br/>
+        <w:t>}</w:t>
+      </w:r>
+    </w:p>
+    <w:p/>
+    <w:p>
+      <w:r>
+        <w:t xml:space="preserve">The </w:t>
+      </w:r>
+      <w:r>
+        <w:rPr>
+          <w:b/>
+        </w:rPr>
+        <w:t>contains</w:t>
+      </w:r>
+      <w:r>
+        <w:t xml:space="preserve"> method of List loop over the List and compare with each element to determine the List contain </w:t>
+      </w:r>
+      <w:proofErr w:type="spellStart"/>
+      <w:r>
+        <w:t>i</w:t>
+      </w:r>
+      <w:proofErr w:type="spellEnd"/>
+      <w:r>
+        <w:t xml:space="preserve"> or not so the run time is </w:t>
       </w:r>
       <w:r>
         <w:t>O(n</w:t>
@@ -3156,7 +4120,7 @@
 </file>
 
 <file path=customXml/itemProps1.xml><?xml version="1.0" encoding="utf-8"?>
-<ds:datastoreItem xmlns:ds="http://schemas.openxmlformats.org/officeDocument/2006/customXml" ds:itemID="{C5BC62A6-D928-EA4B-B77A-0076CD795AA5}">
+<ds:datastoreItem xmlns:ds="http://schemas.openxmlformats.org/officeDocument/2006/customXml" ds:itemID="{187EE74B-8234-AE4A-9FD8-06F60E4D11E4}">
   <ds:schemaRefs>
     <ds:schemaRef ds:uri="http://schemas.openxmlformats.org/officeDocument/2006/bibliography"/>
   </ds:schemaRefs>

</xml_diff>